<commit_message>
ajout procédure utilisation notebook
</commit_message>
<xml_diff>
--- a/utils.docx
+++ b/utils.docx
@@ -3,9 +3,19 @@
 <w:document xmlns:wpc="http://schemas.microsoft.com/office/word/2010/wordprocessingCanvas" xmlns:cx="http://schemas.microsoft.com/office/drawing/2014/chartex" xmlns:cx1="http://schemas.microsoft.com/office/drawing/2015/9/8/chartex" xmlns:cx2="http://schemas.microsoft.com/office/drawing/2015/10/21/chartex" xmlns:cx3="http://schemas.microsoft.com/office/drawing/2016/5/9/chartex" xmlns:cx4="http://schemas.microsoft.com/office/drawing/2016/5/10/chartex" xmlns:cx5="http://schemas.microsoft.com/office/drawing/2016/5/11/chartex" xmlns:cx6="http://schemas.microsoft.com/office/drawing/2016/5/12/chartex" xmlns:cx7="http://schemas.microsoft.com/office/drawing/2016/5/13/chartex" xmlns:cx8="http://schemas.microsoft.com/office/drawing/2016/5/14/chartex" xmlns:mc="http://schemas.openxmlformats.org/markup-compatibility/2006" xmlns:aink="http://schemas.microsoft.com/office/drawing/2016/ink" xmlns:am3d="http://schemas.microsoft.com/office/drawing/2017/model3d" xmlns:o="urn:schemas-microsoft-com:office:office" xmlns:oel="http://schemas.microsoft.com/office/2019/extlst" xmlns:r="http://schemas.openxmlformats.org/officeDocument/2006/relationships" xmlns:m="http://schemas.openxmlformats.org/officeDocument/2006/math" xmlns:v="urn:schemas-microsoft-com:vml" xmlns:wp14="http://schemas.microsoft.com/office/word/2010/wordprocessingDrawing" xmlns:wp="http://schemas.openxmlformats.org/drawingml/2006/wordprocessingDrawing" xmlns:w10="urn:schemas-microsoft-com:office:word" xmlns:w="http://schemas.openxmlformats.org/wordprocessingml/2006/main" xmlns:w14="http://schemas.microsoft.com/office/word/2010/wordml" xmlns:w15="http://schemas.microsoft.com/office/word/2012/wordml" xmlns:w16cex="http://schemas.microsoft.com/office/word/2018/wordml/cex" xmlns:w16cid="http://schemas.microsoft.com/office/word/2016/wordml/cid" xmlns:w16="http://schemas.microsoft.com/office/word/2018/wordml" xmlns:w16du="http://schemas.microsoft.com/office/word/2023/wordml/word16du" xmlns:w16sdtdh="http://schemas.microsoft.com/office/word/2020/wordml/sdtdatahash" xmlns:w16sdtfl="http://schemas.microsoft.com/office/word/2024/wordml/sdtformatlock" xmlns:w16se="http://schemas.microsoft.com/office/word/2015/wordml/symex" xmlns:wpg="http://schemas.microsoft.com/office/word/2010/wordprocessingGroup" xmlns:wpi="http://schemas.microsoft.com/office/word/2010/wordprocessingInk" xmlns:wne="http://schemas.microsoft.com/office/word/2006/wordml" xmlns:wps="http://schemas.microsoft.com/office/word/2010/wordprocessingShape" mc:Ignorable="w14 w15 w16se w16cid w16 w16cex w16sdtdh w16sdtfl w16du wp14">
   <w:body>
     <w:p>
-      <w:r>
-        <w:t>Passphrase git : ceciestunephrasegit</w:t>
-      </w:r>
+      <w:proofErr w:type="spellStart"/>
+      <w:r>
+        <w:t>Passphrase</w:t>
+      </w:r>
+      <w:proofErr w:type="spellEnd"/>
+      <w:r>
+        <w:t xml:space="preserve"> git : </w:t>
+      </w:r>
+      <w:proofErr w:type="spellStart"/>
+      <w:r>
+        <w:t>ceciestunephrasegit</w:t>
+      </w:r>
+      <w:proofErr w:type="spellEnd"/>
     </w:p>
     <w:p/>
     <w:p>
@@ -20,8 +30,17 @@
           <w:b/>
           <w:bCs/>
         </w:rPr>
-        <w:t>Sur le serveur distant du lamsade</w:t>
-      </w:r>
+        <w:t xml:space="preserve">Sur le serveur distant du </w:t>
+      </w:r>
+      <w:proofErr w:type="spellStart"/>
+      <w:r>
+        <w:rPr>
+          <w:b/>
+          <w:bCs/>
+        </w:rPr>
+        <w:t>lamsade</w:t>
+      </w:r>
+      <w:proofErr w:type="spellEnd"/>
       <w:r>
         <w:rPr>
           <w:b/>
@@ -70,16 +89,29 @@
       <w:r>
         <w:t xml:space="preserve">$ </w:t>
       </w:r>
-      <w:r>
-        <w:t xml:space="preserve">ssh -i </w:t>
-      </w:r>
-      <w:r>
-        <w:t>&lt;chemin vers la clé ssh&gt;</w:t>
+      <w:proofErr w:type="spellStart"/>
+      <w:r>
+        <w:t>ssh</w:t>
+      </w:r>
+      <w:proofErr w:type="spellEnd"/>
+      <w:r>
+        <w:t xml:space="preserve"> -i </w:t>
+      </w:r>
+      <w:r>
+        <w:t xml:space="preserve">&lt;chemin vers la clé </w:t>
+      </w:r>
+      <w:proofErr w:type="spellStart"/>
+      <w:r>
+        <w:t>ssh</w:t>
+      </w:r>
+      <w:proofErr w:type="spellEnd"/>
+      <w:r>
+        <w:t>&gt;</w:t>
       </w:r>
       <w:r>
         <w:t xml:space="preserve"> -p 5022 </w:t>
       </w:r>
-      <w:hyperlink r:id="rId4" w:history="1">
+      <w:hyperlink r:id="rId5" w:history="1">
         <w:r>
           <w:rPr>
             <w:rStyle w:val="Lienhypertexte"/>
@@ -90,79 +122,31 @@
     </w:p>
     <w:p>
       <w:r>
-        <w:t>Aller dans le serveur seacove (contient les gpu de l’ens) :</w:t>
-      </w:r>
-    </w:p>
-    <w:p>
-      <w:r>
-        <w:tab/>
-        <w:t>$ ssh seacove</w:t>
-      </w:r>
-    </w:p>
-    <w:p>
-      <w:r>
-        <w:t>Configurer l’environnement shell pour utiliser conda :</w:t>
-      </w:r>
-    </w:p>
-    <w:p>
-      <w:pPr>
-        <w:ind w:firstLine="708"/>
-      </w:pPr>
-      <w:r>
-        <w:t>$ . /home/lamsade/local/anaconda3/etc/profile.d/conda.sh</w:t>
-      </w:r>
-    </w:p>
-    <w:p>
-      <w:r>
-        <w:t>Céer un nouvel environnement conda (avec une version spécifique de python) :</w:t>
-      </w:r>
-    </w:p>
-    <w:p>
-      <w:pPr>
-        <w:ind w:firstLine="708"/>
-      </w:pPr>
-      <w:r>
-        <w:t xml:space="preserve">$ </w:t>
-      </w:r>
-      <w:r>
-        <w:t>conda create --name go_project python=3.1</w:t>
-      </w:r>
-      <w:r>
-        <w:t>2</w:t>
-      </w:r>
-      <w:r>
-        <w:t xml:space="preserve"> -c conda-forge</w:t>
-      </w:r>
-    </w:p>
-    <w:p>
-      <w:r>
-        <w:t>Activer l’environnement :</w:t>
-      </w:r>
-    </w:p>
-    <w:p>
-      <w:pPr>
-        <w:ind w:firstLine="708"/>
-      </w:pPr>
-      <w:r>
-        <w:t>$ conda activate go_project</w:t>
-      </w:r>
-    </w:p>
-    <w:p>
-      <w:r>
-        <w:t>Installer pybind11 :</w:t>
-      </w:r>
-    </w:p>
-    <w:p>
-      <w:pPr>
-        <w:ind w:firstLine="708"/>
-      </w:pPr>
-      <w:r>
-        <w:t>$ conda install -c conda-forge pybind11</w:t>
-      </w:r>
-    </w:p>
-    <w:p>
-      <w:r>
-        <w:t>Update pip :</w:t>
+        <w:t xml:space="preserve">Aller dans le serveur </w:t>
+      </w:r>
+      <w:proofErr w:type="spellStart"/>
+      <w:r>
+        <w:t>seacove</w:t>
+      </w:r>
+      <w:proofErr w:type="spellEnd"/>
+      <w:r>
+        <w:t xml:space="preserve"> (contient les </w:t>
+      </w:r>
+      <w:proofErr w:type="spellStart"/>
+      <w:r>
+        <w:t>gpu</w:t>
+      </w:r>
+      <w:proofErr w:type="spellEnd"/>
+      <w:r>
+        <w:t xml:space="preserve"> de </w:t>
+      </w:r>
+      <w:proofErr w:type="spellStart"/>
+      <w:r>
+        <w:t>l’ens</w:t>
+      </w:r>
+      <w:proofErr w:type="spellEnd"/>
+      <w:r>
+        <w:t>) :</w:t>
       </w:r>
     </w:p>
     <w:p>
@@ -170,13 +154,39 @@
         <w:tab/>
         <w:t xml:space="preserve">$ </w:t>
       </w:r>
-      <w:r>
-        <w:t>conda update pip setuptools wheel</w:t>
-      </w:r>
-    </w:p>
-    <w:p>
-      <w:r>
-        <w:t>Installer tensorflow compatbile avec les gpu :</w:t>
+      <w:proofErr w:type="spellStart"/>
+      <w:r>
+        <w:t>ssh</w:t>
+      </w:r>
+      <w:proofErr w:type="spellEnd"/>
+      <w:r>
+        <w:t xml:space="preserve"> </w:t>
+      </w:r>
+      <w:proofErr w:type="spellStart"/>
+      <w:r>
+        <w:t>seacove</w:t>
+      </w:r>
+      <w:proofErr w:type="spellEnd"/>
+    </w:p>
+    <w:p>
+      <w:r>
+        <w:t xml:space="preserve">Configurer l’environnement </w:t>
+      </w:r>
+      <w:proofErr w:type="spellStart"/>
+      <w:r>
+        <w:t>shell</w:t>
+      </w:r>
+      <w:proofErr w:type="spellEnd"/>
+      <w:r>
+        <w:t xml:space="preserve"> pour utiliser </w:t>
+      </w:r>
+      <w:proofErr w:type="spellStart"/>
+      <w:r>
+        <w:t>conda</w:t>
+      </w:r>
+      <w:proofErr w:type="spellEnd"/>
+      <w:r>
+        <w:t> :</w:t>
       </w:r>
     </w:p>
     <w:p>
@@ -184,15 +194,280 @@
         <w:ind w:firstLine="708"/>
       </w:pPr>
       <w:r>
+        <w:t>$ . /home/lamsade/local/anaconda3/etc/profile.d/conda.sh</w:t>
+      </w:r>
+    </w:p>
+    <w:p>
+      <w:proofErr w:type="spellStart"/>
+      <w:r>
+        <w:t>Céer</w:t>
+      </w:r>
+      <w:proofErr w:type="spellEnd"/>
+      <w:r>
+        <w:t xml:space="preserve"> un nouvel environnement </w:t>
+      </w:r>
+      <w:proofErr w:type="spellStart"/>
+      <w:r>
+        <w:t>conda</w:t>
+      </w:r>
+      <w:proofErr w:type="spellEnd"/>
+      <w:r>
+        <w:t xml:space="preserve"> (avec une version spécifique de python) :</w:t>
+      </w:r>
+    </w:p>
+    <w:p>
+      <w:pPr>
+        <w:ind w:firstLine="708"/>
+      </w:pPr>
+      <w:r>
         <w:t xml:space="preserve">$ </w:t>
       </w:r>
-      <w:r>
-        <w:t>pip install tensorflow[and-cuda]</w:t>
-      </w:r>
-    </w:p>
-    <w:p>
-      <w:r>
-        <w:t>Vérifier le nombre de GPUs :</w:t>
+      <w:proofErr w:type="spellStart"/>
+      <w:r>
+        <w:t>conda</w:t>
+      </w:r>
+      <w:proofErr w:type="spellEnd"/>
+      <w:r>
+        <w:t xml:space="preserve"> </w:t>
+      </w:r>
+      <w:proofErr w:type="spellStart"/>
+      <w:r>
+        <w:t>create</w:t>
+      </w:r>
+      <w:proofErr w:type="spellEnd"/>
+      <w:r>
+        <w:t xml:space="preserve"> --</w:t>
+      </w:r>
+      <w:proofErr w:type="spellStart"/>
+      <w:r>
+        <w:t>name</w:t>
+      </w:r>
+      <w:proofErr w:type="spellEnd"/>
+      <w:r>
+        <w:t xml:space="preserve"> </w:t>
+      </w:r>
+      <w:proofErr w:type="spellStart"/>
+      <w:r>
+        <w:t>go_project</w:t>
+      </w:r>
+      <w:proofErr w:type="spellEnd"/>
+      <w:r>
+        <w:t xml:space="preserve"> python=3.1</w:t>
+      </w:r>
+      <w:r>
+        <w:t>2</w:t>
+      </w:r>
+      <w:r>
+        <w:t xml:space="preserve"> -c </w:t>
+      </w:r>
+      <w:proofErr w:type="spellStart"/>
+      <w:r>
+        <w:t>conda</w:t>
+      </w:r>
+      <w:proofErr w:type="spellEnd"/>
+      <w:r>
+        <w:t>-forge</w:t>
+      </w:r>
+    </w:p>
+    <w:p>
+      <w:r>
+        <w:t>Activer l’environnement :</w:t>
+      </w:r>
+    </w:p>
+    <w:p>
+      <w:pPr>
+        <w:ind w:firstLine="708"/>
+      </w:pPr>
+      <w:r>
+        <w:t xml:space="preserve">$ </w:t>
+      </w:r>
+      <w:proofErr w:type="spellStart"/>
+      <w:r>
+        <w:t>conda</w:t>
+      </w:r>
+      <w:proofErr w:type="spellEnd"/>
+      <w:r>
+        <w:t xml:space="preserve"> </w:t>
+      </w:r>
+      <w:proofErr w:type="spellStart"/>
+      <w:r>
+        <w:t>activate</w:t>
+      </w:r>
+      <w:proofErr w:type="spellEnd"/>
+      <w:r>
+        <w:t xml:space="preserve"> </w:t>
+      </w:r>
+      <w:proofErr w:type="spellStart"/>
+      <w:r>
+        <w:t>go_project</w:t>
+      </w:r>
+      <w:proofErr w:type="spellEnd"/>
+    </w:p>
+    <w:p>
+      <w:r>
+        <w:t>Installer pybind11 :</w:t>
+      </w:r>
+    </w:p>
+    <w:p>
+      <w:pPr>
+        <w:ind w:firstLine="708"/>
+      </w:pPr>
+      <w:r>
+        <w:t xml:space="preserve">$ </w:t>
+      </w:r>
+      <w:proofErr w:type="spellStart"/>
+      <w:r>
+        <w:t>conda</w:t>
+      </w:r>
+      <w:proofErr w:type="spellEnd"/>
+      <w:r>
+        <w:t xml:space="preserve"> </w:t>
+      </w:r>
+      <w:proofErr w:type="spellStart"/>
+      <w:r>
+        <w:t>install</w:t>
+      </w:r>
+      <w:proofErr w:type="spellEnd"/>
+      <w:r>
+        <w:t xml:space="preserve"> -c </w:t>
+      </w:r>
+      <w:proofErr w:type="spellStart"/>
+      <w:r>
+        <w:t>conda</w:t>
+      </w:r>
+      <w:proofErr w:type="spellEnd"/>
+      <w:r>
+        <w:t>-forge pybind11</w:t>
+      </w:r>
+    </w:p>
+    <w:p>
+      <w:r>
+        <w:t xml:space="preserve">Update </w:t>
+      </w:r>
+      <w:proofErr w:type="spellStart"/>
+      <w:r>
+        <w:t>pip</w:t>
+      </w:r>
+      <w:proofErr w:type="spellEnd"/>
+      <w:r>
+        <w:t> :</w:t>
+      </w:r>
+    </w:p>
+    <w:p>
+      <w:r>
+        <w:tab/>
+        <w:t xml:space="preserve">$ </w:t>
+      </w:r>
+      <w:proofErr w:type="spellStart"/>
+      <w:r>
+        <w:t>conda</w:t>
+      </w:r>
+      <w:proofErr w:type="spellEnd"/>
+      <w:r>
+        <w:t xml:space="preserve"> update </w:t>
+      </w:r>
+      <w:proofErr w:type="spellStart"/>
+      <w:r>
+        <w:t>pip</w:t>
+      </w:r>
+      <w:proofErr w:type="spellEnd"/>
+      <w:r>
+        <w:t xml:space="preserve"> </w:t>
+      </w:r>
+      <w:proofErr w:type="spellStart"/>
+      <w:r>
+        <w:t>setuptools</w:t>
+      </w:r>
+      <w:proofErr w:type="spellEnd"/>
+      <w:r>
+        <w:t xml:space="preserve"> </w:t>
+      </w:r>
+      <w:proofErr w:type="spellStart"/>
+      <w:r>
+        <w:t>wheel</w:t>
+      </w:r>
+      <w:proofErr w:type="spellEnd"/>
+    </w:p>
+    <w:p>
+      <w:r>
+        <w:t xml:space="preserve">Installer </w:t>
+      </w:r>
+      <w:proofErr w:type="spellStart"/>
+      <w:r>
+        <w:t>tensorflow</w:t>
+      </w:r>
+      <w:proofErr w:type="spellEnd"/>
+      <w:r>
+        <w:t xml:space="preserve"> </w:t>
+      </w:r>
+      <w:proofErr w:type="spellStart"/>
+      <w:r>
+        <w:t>compatbile</w:t>
+      </w:r>
+      <w:proofErr w:type="spellEnd"/>
+      <w:r>
+        <w:t xml:space="preserve"> avec les </w:t>
+      </w:r>
+      <w:proofErr w:type="spellStart"/>
+      <w:r>
+        <w:t>gpu</w:t>
+      </w:r>
+      <w:proofErr w:type="spellEnd"/>
+      <w:r>
+        <w:t> :</w:t>
+      </w:r>
+    </w:p>
+    <w:p>
+      <w:pPr>
+        <w:ind w:firstLine="708"/>
+      </w:pPr>
+      <w:r>
+        <w:t xml:space="preserve">$ </w:t>
+      </w:r>
+      <w:proofErr w:type="spellStart"/>
+      <w:r>
+        <w:t>pip</w:t>
+      </w:r>
+      <w:proofErr w:type="spellEnd"/>
+      <w:r>
+        <w:t xml:space="preserve"> </w:t>
+      </w:r>
+      <w:proofErr w:type="spellStart"/>
+      <w:r>
+        <w:t>install</w:t>
+      </w:r>
+      <w:proofErr w:type="spellEnd"/>
+      <w:r>
+        <w:t xml:space="preserve"> </w:t>
+      </w:r>
+      <w:proofErr w:type="spellStart"/>
+      <w:r>
+        <w:t>tensorflow</w:t>
+      </w:r>
+      <w:proofErr w:type="spellEnd"/>
+      <w:r>
+        <w:t>[and-</w:t>
+      </w:r>
+      <w:proofErr w:type="spellStart"/>
+      <w:r>
+        <w:t>cuda</w:t>
+      </w:r>
+      <w:proofErr w:type="spellEnd"/>
+      <w:r>
+        <w:t>]</w:t>
+      </w:r>
+    </w:p>
+    <w:p>
+      <w:r>
+        <w:t xml:space="preserve">Vérifier le nombre de </w:t>
+      </w:r>
+      <w:proofErr w:type="spellStart"/>
+      <w:r>
+        <w:t>GPUs</w:t>
+      </w:r>
+      <w:proofErr w:type="spellEnd"/>
+      <w:r>
+        <w:t> :</w:t>
       </w:r>
     </w:p>
     <w:p>
@@ -200,7 +475,71 @@
         <w:ind w:left="708"/>
       </w:pPr>
       <w:r>
-        <w:t>$ python -c "import tensorflow as tf; print('Num GPUs Available:', len(tf.config.experimental.list_physical_devices('GPU')))</w:t>
+        <w:t xml:space="preserve">$ python -c "import </w:t>
+      </w:r>
+      <w:proofErr w:type="spellStart"/>
+      <w:r>
+        <w:t>tensorflow</w:t>
+      </w:r>
+      <w:proofErr w:type="spellEnd"/>
+      <w:r>
+        <w:t xml:space="preserve"> as </w:t>
+      </w:r>
+      <w:proofErr w:type="spellStart"/>
+      <w:r>
+        <w:t>tf</w:t>
+      </w:r>
+      <w:proofErr w:type="spellEnd"/>
+      <w:r>
+        <w:t xml:space="preserve">; </w:t>
+      </w:r>
+      <w:proofErr w:type="spellStart"/>
+      <w:r>
+        <w:t>print</w:t>
+      </w:r>
+      <w:proofErr w:type="spellEnd"/>
+      <w:r>
+        <w:t>('</w:t>
+      </w:r>
+      <w:proofErr w:type="spellStart"/>
+      <w:r>
+        <w:t>Num</w:t>
+      </w:r>
+      <w:proofErr w:type="spellEnd"/>
+      <w:r>
+        <w:t xml:space="preserve"> </w:t>
+      </w:r>
+      <w:proofErr w:type="spellStart"/>
+      <w:r>
+        <w:t>GPUs</w:t>
+      </w:r>
+      <w:proofErr w:type="spellEnd"/>
+      <w:r>
+        <w:t xml:space="preserve"> </w:t>
+      </w:r>
+      <w:proofErr w:type="spellStart"/>
+      <w:r>
+        <w:t>Available</w:t>
+      </w:r>
+      <w:proofErr w:type="spellEnd"/>
+      <w:r>
+        <w:t xml:space="preserve">:', </w:t>
+      </w:r>
+      <w:proofErr w:type="spellStart"/>
+      <w:r>
+        <w:t>len</w:t>
+      </w:r>
+      <w:proofErr w:type="spellEnd"/>
+      <w:r>
+        <w:t>(</w:t>
+      </w:r>
+      <w:proofErr w:type="spellStart"/>
+      <w:r>
+        <w:t>tf.config.experimental.list_physical_devices</w:t>
+      </w:r>
+      <w:proofErr w:type="spellEnd"/>
+      <w:r>
+        <w:t>('GPU')))</w:t>
       </w:r>
       <w:r>
         <w:t> </w:t>
@@ -217,8 +556,13 @@
         <w:ind w:left="708"/>
       </w:pPr>
       <w:r>
-        <w:t>-&gt; devrait afficher 4 GPUs</w:t>
-      </w:r>
+        <w:t xml:space="preserve">-&gt; devrait afficher 4 </w:t>
+      </w:r>
+      <w:proofErr w:type="spellStart"/>
+      <w:r>
+        <w:t>GPUs</w:t>
+      </w:r>
+      <w:proofErr w:type="spellEnd"/>
     </w:p>
     <w:p/>
     <w:p>
@@ -241,8 +585,25 @@
           <w:b/>
           <w:bCs/>
         </w:rPr>
-        <w:t xml:space="preserve">Sur le serveur distant du lamsade (version </w:t>
-      </w:r>
+        <w:t xml:space="preserve">Sur le serveur distant du </w:t>
+      </w:r>
+      <w:proofErr w:type="spellStart"/>
+      <w:r>
+        <w:rPr>
+          <w:b/>
+          <w:bCs/>
+        </w:rPr>
+        <w:t>lamsade</w:t>
+      </w:r>
+      <w:proofErr w:type="spellEnd"/>
+      <w:r>
+        <w:rPr>
+          <w:b/>
+          <w:bCs/>
+        </w:rPr>
+        <w:t xml:space="preserve"> (version </w:t>
+      </w:r>
+      <w:proofErr w:type="spellStart"/>
       <w:r>
         <w:rPr>
           <w:b/>
@@ -250,6 +611,7 @@
         </w:rPr>
         <w:t>VSCode</w:t>
       </w:r>
+      <w:proofErr w:type="spellEnd"/>
       <w:r>
         <w:rPr>
           <w:b/>
@@ -287,7 +649,23 @@
     </w:p>
     <w:p>
       <w:r>
-        <w:t>Configurer l’environnement shell pour utiliser conda :</w:t>
+        <w:t xml:space="preserve">Configurer l’environnement </w:t>
+      </w:r>
+      <w:proofErr w:type="spellStart"/>
+      <w:r>
+        <w:t>shell</w:t>
+      </w:r>
+      <w:proofErr w:type="spellEnd"/>
+      <w:r>
+        <w:t xml:space="preserve"> pour utiliser </w:t>
+      </w:r>
+      <w:proofErr w:type="spellStart"/>
+      <w:r>
+        <w:t>conda</w:t>
+      </w:r>
+      <w:proofErr w:type="spellEnd"/>
+      <w:r>
+        <w:t> :</w:t>
       </w:r>
     </w:p>
     <w:p>
@@ -300,8 +678,21 @@
       </w:r>
     </w:p>
     <w:p>
-      <w:r>
-        <w:t>Céer un nouvel environnement conda (avec une version spécifique de python) :</w:t>
+      <w:proofErr w:type="spellStart"/>
+      <w:r>
+        <w:t>Céer</w:t>
+      </w:r>
+      <w:proofErr w:type="spellEnd"/>
+      <w:r>
+        <w:t xml:space="preserve"> un nouvel environnement </w:t>
+      </w:r>
+      <w:proofErr w:type="spellStart"/>
+      <w:r>
+        <w:t>conda</w:t>
+      </w:r>
+      <w:proofErr w:type="spellEnd"/>
+      <w:r>
+        <w:t xml:space="preserve"> (avec une version spécifique de python) :</w:t>
       </w:r>
     </w:p>
     <w:p>
@@ -311,14 +702,51 @@
       <w:r>
         <w:t xml:space="preserve">$ </w:t>
       </w:r>
-      <w:r>
-        <w:t>conda create --name go_project python=3.1</w:t>
+      <w:proofErr w:type="spellStart"/>
+      <w:r>
+        <w:t>conda</w:t>
+      </w:r>
+      <w:proofErr w:type="spellEnd"/>
+      <w:r>
+        <w:t xml:space="preserve"> </w:t>
+      </w:r>
+      <w:proofErr w:type="spellStart"/>
+      <w:r>
+        <w:t>create</w:t>
+      </w:r>
+      <w:proofErr w:type="spellEnd"/>
+      <w:r>
+        <w:t xml:space="preserve"> --</w:t>
+      </w:r>
+      <w:proofErr w:type="spellStart"/>
+      <w:r>
+        <w:t>name</w:t>
+      </w:r>
+      <w:proofErr w:type="spellEnd"/>
+      <w:r>
+        <w:t xml:space="preserve"> </w:t>
+      </w:r>
+      <w:proofErr w:type="spellStart"/>
+      <w:r>
+        <w:t>go_project</w:t>
+      </w:r>
+      <w:proofErr w:type="spellEnd"/>
+      <w:r>
+        <w:t xml:space="preserve"> python=3.1</w:t>
       </w:r>
       <w:r>
         <w:t>2</w:t>
       </w:r>
       <w:r>
-        <w:t xml:space="preserve"> -c conda-forge</w:t>
+        <w:t xml:space="preserve"> -c </w:t>
+      </w:r>
+      <w:proofErr w:type="spellStart"/>
+      <w:r>
+        <w:t>conda</w:t>
+      </w:r>
+      <w:proofErr w:type="spellEnd"/>
+      <w:r>
+        <w:t>-forge</w:t>
       </w:r>
     </w:p>
     <w:p>
@@ -331,8 +759,29 @@
         <w:ind w:firstLine="708"/>
       </w:pPr>
       <w:r>
-        <w:t>$ conda activate go_project</w:t>
-      </w:r>
+        <w:t xml:space="preserve">$ </w:t>
+      </w:r>
+      <w:proofErr w:type="spellStart"/>
+      <w:r>
+        <w:t>conda</w:t>
+      </w:r>
+      <w:proofErr w:type="spellEnd"/>
+      <w:r>
+        <w:t xml:space="preserve"> </w:t>
+      </w:r>
+      <w:proofErr w:type="spellStart"/>
+      <w:r>
+        <w:t>activate</w:t>
+      </w:r>
+      <w:proofErr w:type="spellEnd"/>
+      <w:r>
+        <w:t xml:space="preserve"> </w:t>
+      </w:r>
+      <w:proofErr w:type="spellStart"/>
+      <w:r>
+        <w:t>go_project</w:t>
+      </w:r>
+      <w:proofErr w:type="spellEnd"/>
     </w:p>
     <w:p>
       <w:r>
@@ -344,12 +793,44 @@
         <w:ind w:firstLine="708"/>
       </w:pPr>
       <w:r>
-        <w:t>$ conda install -c conda-forge pybind11</w:t>
-      </w:r>
-    </w:p>
-    <w:p>
-      <w:r>
-        <w:t>Update pip :</w:t>
+        <w:t xml:space="preserve">$ </w:t>
+      </w:r>
+      <w:proofErr w:type="spellStart"/>
+      <w:r>
+        <w:t>conda</w:t>
+      </w:r>
+      <w:proofErr w:type="spellEnd"/>
+      <w:r>
+        <w:t xml:space="preserve"> </w:t>
+      </w:r>
+      <w:proofErr w:type="spellStart"/>
+      <w:r>
+        <w:t>install</w:t>
+      </w:r>
+      <w:proofErr w:type="spellEnd"/>
+      <w:r>
+        <w:t xml:space="preserve"> -c </w:t>
+      </w:r>
+      <w:proofErr w:type="spellStart"/>
+      <w:r>
+        <w:t>conda</w:t>
+      </w:r>
+      <w:proofErr w:type="spellEnd"/>
+      <w:r>
+        <w:t>-forge pybind11</w:t>
+      </w:r>
+    </w:p>
+    <w:p>
+      <w:r>
+        <w:t xml:space="preserve">Update </w:t>
+      </w:r>
+      <w:proofErr w:type="spellStart"/>
+      <w:r>
+        <w:t>pip</w:t>
+      </w:r>
+      <w:proofErr w:type="spellEnd"/>
+      <w:r>
+        <w:t> :</w:t>
       </w:r>
     </w:p>
     <w:p>
@@ -357,13 +838,63 @@
         <w:tab/>
         <w:t xml:space="preserve">$ </w:t>
       </w:r>
-      <w:r>
-        <w:t>conda update pip setuptools wheel</w:t>
-      </w:r>
-    </w:p>
-    <w:p>
-      <w:r>
-        <w:t>Installer tensorflow compatbile avec les gpu :</w:t>
+      <w:proofErr w:type="spellStart"/>
+      <w:r>
+        <w:t>conda</w:t>
+      </w:r>
+      <w:proofErr w:type="spellEnd"/>
+      <w:r>
+        <w:t xml:space="preserve"> update </w:t>
+      </w:r>
+      <w:proofErr w:type="spellStart"/>
+      <w:r>
+        <w:t>pip</w:t>
+      </w:r>
+      <w:proofErr w:type="spellEnd"/>
+      <w:r>
+        <w:t xml:space="preserve"> </w:t>
+      </w:r>
+      <w:proofErr w:type="spellStart"/>
+      <w:r>
+        <w:t>setuptools</w:t>
+      </w:r>
+      <w:proofErr w:type="spellEnd"/>
+      <w:r>
+        <w:t xml:space="preserve"> </w:t>
+      </w:r>
+      <w:proofErr w:type="spellStart"/>
+      <w:r>
+        <w:t>wheel</w:t>
+      </w:r>
+      <w:proofErr w:type="spellEnd"/>
+    </w:p>
+    <w:p>
+      <w:r>
+        <w:t xml:space="preserve">Installer </w:t>
+      </w:r>
+      <w:proofErr w:type="spellStart"/>
+      <w:r>
+        <w:t>tensorflow</w:t>
+      </w:r>
+      <w:proofErr w:type="spellEnd"/>
+      <w:r>
+        <w:t xml:space="preserve"> </w:t>
+      </w:r>
+      <w:proofErr w:type="spellStart"/>
+      <w:r>
+        <w:t>compatbile</w:t>
+      </w:r>
+      <w:proofErr w:type="spellEnd"/>
+      <w:r>
+        <w:t xml:space="preserve"> avec les </w:t>
+      </w:r>
+      <w:proofErr w:type="spellStart"/>
+      <w:r>
+        <w:t>gpu</w:t>
+      </w:r>
+      <w:proofErr w:type="spellEnd"/>
+      <w:r>
+        <w:t> :</w:t>
       </w:r>
     </w:p>
     <w:p>
@@ -373,13 +904,50 @@
       <w:r>
         <w:t xml:space="preserve">$ </w:t>
       </w:r>
-      <w:r>
-        <w:t>pip install tensorflow[and-cuda]</w:t>
-      </w:r>
-    </w:p>
-    <w:p>
-      <w:r>
-        <w:t>Vérifier le nombre de GPUs :</w:t>
+      <w:proofErr w:type="spellStart"/>
+      <w:r>
+        <w:t>pip</w:t>
+      </w:r>
+      <w:proofErr w:type="spellEnd"/>
+      <w:r>
+        <w:t xml:space="preserve"> </w:t>
+      </w:r>
+      <w:proofErr w:type="spellStart"/>
+      <w:r>
+        <w:t>install</w:t>
+      </w:r>
+      <w:proofErr w:type="spellEnd"/>
+      <w:r>
+        <w:t xml:space="preserve"> </w:t>
+      </w:r>
+      <w:proofErr w:type="spellStart"/>
+      <w:r>
+        <w:t>tensorflow</w:t>
+      </w:r>
+      <w:proofErr w:type="spellEnd"/>
+      <w:r>
+        <w:t>[and-</w:t>
+      </w:r>
+      <w:proofErr w:type="spellStart"/>
+      <w:r>
+        <w:t>cuda</w:t>
+      </w:r>
+      <w:proofErr w:type="spellEnd"/>
+      <w:r>
+        <w:t>]</w:t>
+      </w:r>
+    </w:p>
+    <w:p>
+      <w:r>
+        <w:t xml:space="preserve">Vérifier le nombre de </w:t>
+      </w:r>
+      <w:proofErr w:type="spellStart"/>
+      <w:r>
+        <w:t>GPUs</w:t>
+      </w:r>
+      <w:proofErr w:type="spellEnd"/>
+      <w:r>
+        <w:t> :</w:t>
       </w:r>
     </w:p>
     <w:p>
@@ -387,7 +955,71 @@
         <w:ind w:left="708"/>
       </w:pPr>
       <w:r>
-        <w:t>$ python -c "import tensorflow as tf; print('Num GPUs Available:', len(tf.config.experimental.list_physical_devices('GPU')))"</w:t>
+        <w:t xml:space="preserve">$ python -c "import </w:t>
+      </w:r>
+      <w:proofErr w:type="spellStart"/>
+      <w:r>
+        <w:t>tensorflow</w:t>
+      </w:r>
+      <w:proofErr w:type="spellEnd"/>
+      <w:r>
+        <w:t xml:space="preserve"> as </w:t>
+      </w:r>
+      <w:proofErr w:type="spellStart"/>
+      <w:r>
+        <w:t>tf</w:t>
+      </w:r>
+      <w:proofErr w:type="spellEnd"/>
+      <w:r>
+        <w:t xml:space="preserve">; </w:t>
+      </w:r>
+      <w:proofErr w:type="spellStart"/>
+      <w:r>
+        <w:t>print</w:t>
+      </w:r>
+      <w:proofErr w:type="spellEnd"/>
+      <w:r>
+        <w:t>('</w:t>
+      </w:r>
+      <w:proofErr w:type="spellStart"/>
+      <w:r>
+        <w:t>Num</w:t>
+      </w:r>
+      <w:proofErr w:type="spellEnd"/>
+      <w:r>
+        <w:t xml:space="preserve"> </w:t>
+      </w:r>
+      <w:proofErr w:type="spellStart"/>
+      <w:r>
+        <w:t>GPUs</w:t>
+      </w:r>
+      <w:proofErr w:type="spellEnd"/>
+      <w:r>
+        <w:t xml:space="preserve"> </w:t>
+      </w:r>
+      <w:proofErr w:type="spellStart"/>
+      <w:r>
+        <w:t>Available</w:t>
+      </w:r>
+      <w:proofErr w:type="spellEnd"/>
+      <w:r>
+        <w:t xml:space="preserve">:', </w:t>
+      </w:r>
+      <w:proofErr w:type="spellStart"/>
+      <w:r>
+        <w:t>len</w:t>
+      </w:r>
+      <w:proofErr w:type="spellEnd"/>
+      <w:r>
+        <w:t>(</w:t>
+      </w:r>
+      <w:proofErr w:type="spellStart"/>
+      <w:r>
+        <w:t>tf.config.experimental.list_physical_devices</w:t>
+      </w:r>
+      <w:proofErr w:type="spellEnd"/>
+      <w:r>
+        <w:t>('GPU')))"</w:t>
       </w:r>
       <w:r>
         <w:t xml:space="preserve"> </w:t>
@@ -398,10 +1030,217 @@
         <w:ind w:left="708"/>
       </w:pPr>
       <w:r>
-        <w:t>-&gt; devrait afficher 4 GPUs</w:t>
-      </w:r>
+        <w:t xml:space="preserve">-&gt; devrait afficher 4 </w:t>
+      </w:r>
+      <w:proofErr w:type="spellStart"/>
+      <w:r>
+        <w:t>GPUs</w:t>
+      </w:r>
+      <w:proofErr w:type="spellEnd"/>
     </w:p>
     <w:p/>
+    <w:p>
+      <w:proofErr w:type="spellStart"/>
+      <w:r>
+        <w:t>Executer</w:t>
+      </w:r>
+      <w:proofErr w:type="spellEnd"/>
+      <w:r>
+        <w:t xml:space="preserve"> un notebook dans le serveur distant (sur </w:t>
+      </w:r>
+      <w:proofErr w:type="spellStart"/>
+      <w:r>
+        <w:t>VSCode</w:t>
+      </w:r>
+      <w:proofErr w:type="spellEnd"/>
+      <w:r>
+        <w:t>) :</w:t>
+      </w:r>
+    </w:p>
+    <w:p/>
+    <w:p>
+      <w:pPr>
+        <w:pStyle w:val="Paragraphedeliste"/>
+        <w:numPr>
+          <w:ilvl w:val="0"/>
+          <w:numId w:val="1"/>
+        </w:numPr>
+      </w:pPr>
+      <w:r>
+        <w:t xml:space="preserve">Se connecter au serveur distant sur </w:t>
+      </w:r>
+      <w:proofErr w:type="spellStart"/>
+      <w:r>
+        <w:t>VSCode</w:t>
+      </w:r>
+      <w:proofErr w:type="spellEnd"/>
+    </w:p>
+    <w:p>
+      <w:pPr>
+        <w:pStyle w:val="Paragraphedeliste"/>
+        <w:numPr>
+          <w:ilvl w:val="0"/>
+          <w:numId w:val="1"/>
+        </w:numPr>
+      </w:pPr>
+      <w:r>
+        <w:t xml:space="preserve">Chercher les extensions Python et </w:t>
+      </w:r>
+      <w:proofErr w:type="spellStart"/>
+      <w:r>
+        <w:t>Jupyter</w:t>
+      </w:r>
+      <w:proofErr w:type="spellEnd"/>
+      <w:r>
+        <w:t xml:space="preserve"> (Microsoft) sur </w:t>
+      </w:r>
+      <w:proofErr w:type="spellStart"/>
+      <w:r>
+        <w:t>VSCode</w:t>
+      </w:r>
+      <w:proofErr w:type="spellEnd"/>
+    </w:p>
+    <w:p>
+      <w:pPr>
+        <w:pStyle w:val="Paragraphedeliste"/>
+        <w:numPr>
+          <w:ilvl w:val="0"/>
+          <w:numId w:val="1"/>
+        </w:numPr>
+      </w:pPr>
+      <w:r>
+        <w:t>Les installer via le bouton  </w:t>
+      </w:r>
+      <w:r>
+        <w:rPr>
+          <w:b/>
+          <w:bCs/>
+        </w:rPr>
+        <w:t xml:space="preserve">Install in SSH: </w:t>
+      </w:r>
+      <w:proofErr w:type="spellStart"/>
+      <w:r>
+        <w:rPr>
+          <w:b/>
+          <w:bCs/>
+        </w:rPr>
+        <w:t>serveur_seacove</w:t>
+      </w:r>
+      <w:proofErr w:type="spellEnd"/>
+      <w:r>
+        <w:rPr>
+          <w:i/>
+          <w:iCs/>
+        </w:rPr>
+        <w:t> </w:t>
+      </w:r>
+    </w:p>
+    <w:p>
+      <w:pPr>
+        <w:pStyle w:val="Paragraphedeliste"/>
+        <w:numPr>
+          <w:ilvl w:val="0"/>
+          <w:numId w:val="1"/>
+        </w:numPr>
+      </w:pPr>
+      <w:r>
+        <w:t xml:space="preserve">Sélectionnez l'Interpréteur Python </w:t>
+      </w:r>
+      <w:r>
+        <w:t>d</w:t>
+      </w:r>
+      <w:r>
+        <w:t>istant</w:t>
+      </w:r>
+      <w:r>
+        <w:t xml:space="preserve"> : </w:t>
+      </w:r>
+      <w:r>
+        <w:rPr>
+          <w:b/>
+          <w:bCs/>
+        </w:rPr>
+        <w:t>Select Kernel</w:t>
+      </w:r>
+      <w:r>
+        <w:t xml:space="preserve"> en haut à droite.</w:t>
+      </w:r>
+    </w:p>
+    <w:p>
+      <w:pPr>
+        <w:pStyle w:val="Paragraphedeliste"/>
+        <w:numPr>
+          <w:ilvl w:val="0"/>
+          <w:numId w:val="1"/>
+        </w:numPr>
+      </w:pPr>
+      <w:r>
+        <w:t xml:space="preserve">Choisir </w:t>
+      </w:r>
+      <w:r>
+        <w:rPr>
+          <w:b/>
+          <w:bCs/>
+        </w:rPr>
+        <w:t xml:space="preserve">Python </w:t>
+      </w:r>
+      <w:proofErr w:type="spellStart"/>
+      <w:r>
+        <w:rPr>
+          <w:b/>
+          <w:bCs/>
+        </w:rPr>
+        <w:t>environnments</w:t>
+      </w:r>
+      <w:proofErr w:type="spellEnd"/>
+      <w:r>
+        <w:t>, puis l’environnement du projet</w:t>
+      </w:r>
+    </w:p>
+    <w:p>
+      <w:pPr>
+        <w:pStyle w:val="Paragraphedeliste"/>
+        <w:numPr>
+          <w:ilvl w:val="0"/>
+          <w:numId w:val="1"/>
+        </w:numPr>
+      </w:pPr>
+      <w:r>
+        <w:t xml:space="preserve">Aller dans le terminal du serveur distant. Rentrer dans l’environnement du projet puis installer </w:t>
+      </w:r>
+      <w:proofErr w:type="spellStart"/>
+      <w:r>
+        <w:t>ipykernel</w:t>
+      </w:r>
+      <w:proofErr w:type="spellEnd"/>
+      <w:r>
+        <w:t xml:space="preserve"> : $ </w:t>
+      </w:r>
+      <w:proofErr w:type="spellStart"/>
+      <w:r>
+        <w:t>pip</w:t>
+      </w:r>
+      <w:proofErr w:type="spellEnd"/>
+      <w:r>
+        <w:t xml:space="preserve"> </w:t>
+      </w:r>
+      <w:proofErr w:type="spellStart"/>
+      <w:r>
+        <w:t>install</w:t>
+      </w:r>
+      <w:proofErr w:type="spellEnd"/>
+      <w:r>
+        <w:t xml:space="preserve"> </w:t>
+      </w:r>
+      <w:proofErr w:type="spellStart"/>
+      <w:r>
+        <w:t>ipykerne</w:t>
+      </w:r>
+      <w:r>
+        <w:t>l</w:t>
+      </w:r>
+      <w:proofErr w:type="spellEnd"/>
+    </w:p>
     <w:sectPr>
       <w:pgSz w:w="11906" w:h="16838"/>
       <w:pgMar w:top="1417" w:right="1417" w:bottom="1417" w:left="1417" w:header="708" w:footer="708" w:gutter="0"/>
@@ -410,6 +1249,127 @@
     </w:sectPr>
   </w:body>
 </w:document>
+</file>
+
+<file path=word/numbering.xml><?xml version="1.0" encoding="utf-8"?>
+<w:numbering xmlns:wpc="http://schemas.microsoft.com/office/word/2010/wordprocessingCanvas" xmlns:cx="http://schemas.microsoft.com/office/drawing/2014/chartex" xmlns:cx1="http://schemas.microsoft.com/office/drawing/2015/9/8/chartex" xmlns:cx2="http://schemas.microsoft.com/office/drawing/2015/10/21/chartex" xmlns:cx3="http://schemas.microsoft.com/office/drawing/2016/5/9/chartex" xmlns:cx4="http://schemas.microsoft.com/office/drawing/2016/5/10/chartex" xmlns:cx5="http://schemas.microsoft.com/office/drawing/2016/5/11/chartex" xmlns:cx6="http://schemas.microsoft.com/office/drawing/2016/5/12/chartex" xmlns:cx7="http://schemas.microsoft.com/office/drawing/2016/5/13/chartex" xmlns:cx8="http://schemas.microsoft.com/office/drawing/2016/5/14/chartex" xmlns:mc="http://schemas.openxmlformats.org/markup-compatibility/2006" xmlns:aink="http://schemas.microsoft.com/office/drawing/2016/ink" xmlns:am3d="http://schemas.microsoft.com/office/drawing/2017/model3d" xmlns:o="urn:schemas-microsoft-com:office:office" xmlns:oel="http://schemas.microsoft.com/office/2019/extlst" xmlns:r="http://schemas.openxmlformats.org/officeDocument/2006/relationships" xmlns:m="http://schemas.openxmlformats.org/officeDocument/2006/math" xmlns:v="urn:schemas-microsoft-com:vml" xmlns:wp14="http://schemas.microsoft.com/office/word/2010/wordprocessingDrawing" xmlns:wp="http://schemas.openxmlformats.org/drawingml/2006/wordprocessingDrawing" xmlns:w10="urn:schemas-microsoft-com:office:word" xmlns:w="http://schemas.openxmlformats.org/wordprocessingml/2006/main" xmlns:w14="http://schemas.microsoft.com/office/word/2010/wordml" xmlns:w15="http://schemas.microsoft.com/office/word/2012/wordml" xmlns:w16cex="http://schemas.microsoft.com/office/word/2018/wordml/cex" xmlns:w16cid="http://schemas.microsoft.com/office/word/2016/wordml/cid" xmlns:w16="http://schemas.microsoft.com/office/word/2018/wordml" xmlns:w16du="http://schemas.microsoft.com/office/word/2023/wordml/word16du" xmlns:w16sdtdh="http://schemas.microsoft.com/office/word/2020/wordml/sdtdatahash" xmlns:w16sdtfl="http://schemas.microsoft.com/office/word/2024/wordml/sdtformatlock" xmlns:w16se="http://schemas.microsoft.com/office/word/2015/wordml/symex" xmlns:wpg="http://schemas.microsoft.com/office/word/2010/wordprocessingGroup" xmlns:wpi="http://schemas.microsoft.com/office/word/2010/wordprocessingInk" xmlns:wne="http://schemas.microsoft.com/office/word/2006/wordml" xmlns:wps="http://schemas.microsoft.com/office/word/2010/wordprocessingShape" mc:Ignorable="w14 w15 w16se w16cid w16 w16cex w16sdtdh w16sdtfl w16du wp14">
+  <w:abstractNum w:abstractNumId="0" w15:restartNumberingAfterBreak="0">
+    <w:nsid w:val="6C455183"/>
+    <w:multiLevelType w:val="hybridMultilevel"/>
+    <w:tmpl w:val="2D8CA01A"/>
+    <w:lvl w:ilvl="0" w:tplc="9110899C">
+      <w:start w:val="1"/>
+      <w:numFmt w:val="decimal"/>
+      <w:lvlText w:val="%1."/>
+      <w:lvlJc w:val="left"/>
+      <w:pPr>
+        <w:ind w:left="720" w:hanging="360"/>
+      </w:pPr>
+      <w:rPr>
+        <w:rFonts w:asciiTheme="minorHAnsi" w:eastAsiaTheme="minorHAnsi" w:hAnsiTheme="minorHAnsi" w:cstheme="minorBidi"/>
+      </w:rPr>
+    </w:lvl>
+    <w:lvl w:ilvl="1" w:tplc="040C0003" w:tentative="1">
+      <w:start w:val="1"/>
+      <w:numFmt w:val="bullet"/>
+      <w:lvlText w:val="o"/>
+      <w:lvlJc w:val="left"/>
+      <w:pPr>
+        <w:ind w:left="1440" w:hanging="360"/>
+      </w:pPr>
+      <w:rPr>
+        <w:rFonts w:ascii="Courier New" w:hAnsi="Courier New" w:cs="Courier New" w:hint="default"/>
+      </w:rPr>
+    </w:lvl>
+    <w:lvl w:ilvl="2" w:tplc="040C0005" w:tentative="1">
+      <w:start w:val="1"/>
+      <w:numFmt w:val="bullet"/>
+      <w:lvlText w:val=""/>
+      <w:lvlJc w:val="left"/>
+      <w:pPr>
+        <w:ind w:left="2160" w:hanging="360"/>
+      </w:pPr>
+      <w:rPr>
+        <w:rFonts w:ascii="Wingdings" w:hAnsi="Wingdings" w:hint="default"/>
+      </w:rPr>
+    </w:lvl>
+    <w:lvl w:ilvl="3" w:tplc="040C0001" w:tentative="1">
+      <w:start w:val="1"/>
+      <w:numFmt w:val="bullet"/>
+      <w:lvlText w:val=""/>
+      <w:lvlJc w:val="left"/>
+      <w:pPr>
+        <w:ind w:left="2880" w:hanging="360"/>
+      </w:pPr>
+      <w:rPr>
+        <w:rFonts w:ascii="Symbol" w:hAnsi="Symbol" w:hint="default"/>
+      </w:rPr>
+    </w:lvl>
+    <w:lvl w:ilvl="4" w:tplc="040C0003" w:tentative="1">
+      <w:start w:val="1"/>
+      <w:numFmt w:val="bullet"/>
+      <w:lvlText w:val="o"/>
+      <w:lvlJc w:val="left"/>
+      <w:pPr>
+        <w:ind w:left="3600" w:hanging="360"/>
+      </w:pPr>
+      <w:rPr>
+        <w:rFonts w:ascii="Courier New" w:hAnsi="Courier New" w:cs="Courier New" w:hint="default"/>
+      </w:rPr>
+    </w:lvl>
+    <w:lvl w:ilvl="5" w:tplc="040C0005" w:tentative="1">
+      <w:start w:val="1"/>
+      <w:numFmt w:val="bullet"/>
+      <w:lvlText w:val=""/>
+      <w:lvlJc w:val="left"/>
+      <w:pPr>
+        <w:ind w:left="4320" w:hanging="360"/>
+      </w:pPr>
+      <w:rPr>
+        <w:rFonts w:ascii="Wingdings" w:hAnsi="Wingdings" w:hint="default"/>
+      </w:rPr>
+    </w:lvl>
+    <w:lvl w:ilvl="6" w:tplc="040C0001" w:tentative="1">
+      <w:start w:val="1"/>
+      <w:numFmt w:val="bullet"/>
+      <w:lvlText w:val=""/>
+      <w:lvlJc w:val="left"/>
+      <w:pPr>
+        <w:ind w:left="5040" w:hanging="360"/>
+      </w:pPr>
+      <w:rPr>
+        <w:rFonts w:ascii="Symbol" w:hAnsi="Symbol" w:hint="default"/>
+      </w:rPr>
+    </w:lvl>
+    <w:lvl w:ilvl="7" w:tplc="040C0003" w:tentative="1">
+      <w:start w:val="1"/>
+      <w:numFmt w:val="bullet"/>
+      <w:lvlText w:val="o"/>
+      <w:lvlJc w:val="left"/>
+      <w:pPr>
+        <w:ind w:left="5760" w:hanging="360"/>
+      </w:pPr>
+      <w:rPr>
+        <w:rFonts w:ascii="Courier New" w:hAnsi="Courier New" w:cs="Courier New" w:hint="default"/>
+      </w:rPr>
+    </w:lvl>
+    <w:lvl w:ilvl="8" w:tplc="040C0005" w:tentative="1">
+      <w:start w:val="1"/>
+      <w:numFmt w:val="bullet"/>
+      <w:lvlText w:val=""/>
+      <w:lvlJc w:val="left"/>
+      <w:pPr>
+        <w:ind w:left="6480" w:hanging="360"/>
+      </w:pPr>
+      <w:rPr>
+        <w:rFonts w:ascii="Wingdings" w:hAnsi="Wingdings" w:hint="default"/>
+      </w:rPr>
+    </w:lvl>
+  </w:abstractNum>
+  <w:num w:numId="1" w16cid:durableId="1984578125">
+    <w:abstractNumId w:val="0"/>
+  </w:num>
+</w:numbering>
 </file>
 
 <file path=word/styles.xml><?xml version="1.0" encoding="utf-8"?>
@@ -1015,7 +1975,6 @@
   <w:style w:type="character" w:default="1" w:styleId="Policepardfaut">
     <w:name w:val="Default Paragraph Font"/>
     <w:uiPriority w:val="1"/>
-    <w:semiHidden/>
     <w:unhideWhenUsed/>
   </w:style>
   <w:style w:type="table" w:default="1" w:styleId="TableauNormal">

</xml_diff>